<commit_message>
update docx file, it wasn't updated fully (the pdf was fine)
</commit_message>
<xml_diff>
--- a/2/rl_ass2_report.docx
+++ b/2/rl_ass2_report.docx
@@ -38,7 +38,23 @@
         <w:t>Students:</w:t>
       </w:r>
       <w:r>
-        <w:t xml:space="preserve"> Itay Osovlanski (</w:t>
+        <w:t xml:space="preserve"> </w:t>
+      </w:r>
+      <w:proofErr w:type="spellStart"/>
+      <w:r>
+        <w:t>Itay</w:t>
+      </w:r>
+      <w:proofErr w:type="spellEnd"/>
+      <w:r>
+        <w:t xml:space="preserve"> </w:t>
+      </w:r>
+      <w:proofErr w:type="spellStart"/>
+      <w:r>
+        <w:t>Osovlanski</w:t>
+      </w:r>
+      <w:proofErr w:type="spellEnd"/>
+      <w:r>
+        <w:t xml:space="preserve"> (</w:t>
       </w:r>
       <w:r>
         <w:t>311129274</w:t>
@@ -56,7 +72,15 @@
         <w:bidi w:val="0"/>
       </w:pPr>
       <w:r>
-        <w:t>The code is solving the frozen lake issue using Sarsa Lambda</w:t>
+        <w:t xml:space="preserve">The code is solving the frozen lake issue using </w:t>
+      </w:r>
+      <w:proofErr w:type="spellStart"/>
+      <w:r>
+        <w:t>Sarsa</w:t>
+      </w:r>
+      <w:proofErr w:type="spellEnd"/>
+      <w:r>
+        <w:t xml:space="preserve"> Lambda</w:t>
       </w:r>
       <w:r>
         <w:t xml:space="preserve"> for 2 values of lambda and 2 values of alpha (4 combinations in total)</w:t>
@@ -110,12 +134,14 @@
       <w:r>
         <w:br/>
       </w:r>
+      <w:proofErr w:type="spellStart"/>
       <w:r>
         <w:rPr>
           <w:u w:val="single"/>
         </w:rPr>
         <w:t>sarsa_lambda</w:t>
       </w:r>
+      <w:proofErr w:type="spellEnd"/>
       <w:r>
         <w:t>:</w:t>
       </w:r>
@@ -144,29 +170,48 @@
       </w:r>
       <w:r>
         <w:br/>
-        <w:t>policy_eval function to evaluate the policy.</w:t>
-      </w:r>
-      <w:r>
-        <w:br/>
-      </w:r>
+      </w:r>
+      <w:proofErr w:type="spellStart"/>
+      <w:r>
+        <w:t>policy_eval</w:t>
+      </w:r>
+      <w:proofErr w:type="spellEnd"/>
+      <w:r>
+        <w:t xml:space="preserve"> function to evaluate the policy.</w:t>
+      </w:r>
+      <w:r>
+        <w:br/>
+      </w:r>
+      <w:proofErr w:type="spellStart"/>
       <w:r>
         <w:rPr>
           <w:u w:val="single"/>
         </w:rPr>
         <w:t>eps_greedy_policy</w:t>
       </w:r>
-      <w:r>
-        <w:t>: generates a random number. If it's below epsilon, do a random action. Else, do the best action given Q.</w:t>
-      </w:r>
-      <w:r>
-        <w:br/>
-      </w:r>
+      <w:proofErr w:type="spellEnd"/>
+      <w:r>
+        <w:t xml:space="preserve">: generates a random number. If </w:t>
+      </w:r>
+      <w:proofErr w:type="gramStart"/>
+      <w:r>
+        <w:t>it's</w:t>
+      </w:r>
+      <w:proofErr w:type="gramEnd"/>
+      <w:r>
+        <w:t xml:space="preserve"> below epsilon, do a random action. Else, do the best action given Q.</w:t>
+      </w:r>
+      <w:r>
+        <w:br/>
+      </w:r>
+      <w:proofErr w:type="spellStart"/>
       <w:r>
         <w:rPr>
           <w:u w:val="single"/>
         </w:rPr>
         <w:t>policy_eval</w:t>
       </w:r>
+      <w:proofErr w:type="spellEnd"/>
       <w:r>
         <w:t>: Evaluate the policy greedily and not epsilon greedily</w:t>
       </w:r>
@@ -178,21 +223,49 @@
       </w:r>
       <w:r>
         <w:br/>
-        <w:t>sum_of_rewards * (gamma ^ number_of_steps</w:t>
+      </w:r>
+      <w:proofErr w:type="spellStart"/>
+      <w:r>
+        <w:t>sum_of_rewards</w:t>
+      </w:r>
+      <w:proofErr w:type="spellEnd"/>
+      <w:r>
+        <w:t xml:space="preserve"> * (gamma ^ </w:t>
+      </w:r>
+      <w:proofErr w:type="spellStart"/>
+      <w:r>
+        <w:t>number_of_steps</w:t>
       </w:r>
       <w:r>
         <w:t>_in_run</w:t>
       </w:r>
+      <w:proofErr w:type="spellEnd"/>
       <w:r>
         <w:t>).</w:t>
       </w:r>
       <w:r>
         <w:br/>
-        <w:t xml:space="preserve"> It can also compute the reward of an episode with the formula: sum_of_rewards.</w:t>
-      </w:r>
-      <w:r>
-        <w:br/>
-        <w:t>It depends on the parameter with_discount.</w:t>
+        <w:t xml:space="preserve"> It can also compute the reward of an episode with the formula: </w:t>
+      </w:r>
+      <w:proofErr w:type="spellStart"/>
+      <w:r>
+        <w:t>sum_of_rewards</w:t>
+      </w:r>
+      <w:proofErr w:type="spellEnd"/>
+      <w:r>
+        <w:t>.</w:t>
+      </w:r>
+      <w:r>
+        <w:br/>
+        <w:t xml:space="preserve">It depends on the parameter </w:t>
+      </w:r>
+      <w:proofErr w:type="spellStart"/>
+      <w:r>
+        <w:t>with_discount</w:t>
+      </w:r>
+      <w:proofErr w:type="spellEnd"/>
+      <w:r>
+        <w:t>.</w:t>
       </w:r>
       <w:r>
         <w:br/>
@@ -201,8 +274,13 @@
       <w:r>
         <w:br/>
       </w:r>
-      <w:r>
-        <w:t xml:space="preserve">show_sim_in_env: Shows the state of the </w:t>
+      <w:proofErr w:type="spellStart"/>
+      <w:r>
+        <w:t>show_sim_in_env</w:t>
+      </w:r>
+      <w:proofErr w:type="spellEnd"/>
+      <w:r>
+        <w:t xml:space="preserve">: Shows the state of the </w:t>
       </w:r>
       <w:r>
         <w:t>environment</w:t>
@@ -226,16 +304,16 @@
           <w:noProof/>
         </w:rPr>
         <w:drawing>
-          <wp:anchor distT="0" distB="0" distL="114300" distR="114300" simplePos="0" relativeHeight="251658240" behindDoc="0" locked="0" layoutInCell="1" allowOverlap="1" wp14:anchorId="0CD5F3E1" wp14:editId="572E4B27">
+          <wp:anchor distT="0" distB="0" distL="114300" distR="114300" simplePos="0" relativeHeight="251658240" behindDoc="0" locked="0" layoutInCell="1" allowOverlap="1" wp14:anchorId="0CD5F3E1" wp14:editId="7812D5DC">
             <wp:simplePos x="0" y="0"/>
             <wp:positionH relativeFrom="margin">
               <wp:align>center</wp:align>
             </wp:positionH>
             <wp:positionV relativeFrom="paragraph">
-              <wp:posOffset>370205</wp:posOffset>
+              <wp:posOffset>346075</wp:posOffset>
             </wp:positionV>
-            <wp:extent cx="6781800" cy="3409680"/>
-            <wp:effectExtent l="0" t="0" r="0" b="635"/>
+            <wp:extent cx="6568889" cy="3302635"/>
+            <wp:effectExtent l="0" t="0" r="3810" b="0"/>
             <wp:wrapNone/>
             <wp:docPr id="1" name="תמונה 1"/>
             <wp:cNvGraphicFramePr>
@@ -263,7 +341,7 @@
                   <pic:spPr>
                     <a:xfrm>
                       <a:off x="0" y="0"/>
-                      <a:ext cx="6781800" cy="3409680"/>
+                      <a:ext cx="6568889" cy="3302635"/>
                     </a:xfrm>
                     <a:prstGeom prst="rect">
                       <a:avLst/>
@@ -355,8 +433,17 @@
       <w:r>
         <w:br/>
       </w:r>
-      <w:r>
-        <w:t>sum_of_rewards * (gamma ^ number_of_steps_</w:t>
+      <w:proofErr w:type="spellStart"/>
+      <w:r>
+        <w:t>sum_of_rewards</w:t>
+      </w:r>
+      <w:proofErr w:type="spellEnd"/>
+      <w:r>
+        <w:t xml:space="preserve"> * (gamma ^ </w:t>
+      </w:r>
+      <w:proofErr w:type="spellStart"/>
+      <w:r>
+        <w:t>number_of_steps_</w:t>
       </w:r>
       <w:r>
         <w:t>in</w:t>
@@ -367,6 +454,7 @@
       <w:r>
         <w:t>run</w:t>
       </w:r>
+      <w:proofErr w:type="spellEnd"/>
       <w:r>
         <w:t>)</w:t>
       </w:r>

</xml_diff>